<commit_message>
correspondência numérica entre o resumo e as referências
</commit_message>
<xml_diff>
--- a/docs/Proposta_iniciação_cientifica.docx
+++ b/docs/Proposta_iniciação_cientifica.docx
@@ -32,10 +32,16 @@
     </w:p>
     <w:p>
       <w:pPr>
+        <w:numPr>
+          <w:ilvl w:val="0"/>
+          <w:numId w:val="1"/>
+        </w:numPr>
         <w:spacing w:after="0" w:line="360" w:lineRule="auto"/>
+        <w:ind w:left="720" w:hanging="360"/>
         <w:jc w:val="both"/>
         <w:rPr>
           <w:b w:val="1"/>
+          <w:u w:val="none"/>
         </w:rPr>
       </w:pPr>
       <w:r>
@@ -73,10 +79,16 @@
     </w:p>
     <w:p>
       <w:pPr>
+        <w:numPr>
+          <w:ilvl w:val="0"/>
+          <w:numId w:val="1"/>
+        </w:numPr>
         <w:spacing w:after="0" w:line="360" w:lineRule="auto"/>
+        <w:ind w:left="720" w:hanging="360"/>
         <w:jc w:val="both"/>
         <w:rPr>
           <w:b w:val="1"/>
+          <w:u w:val="none"/>
         </w:rPr>
       </w:pPr>
       <w:r>
@@ -114,10 +126,16 @@
     </w:p>
     <w:p>
       <w:pPr>
+        <w:numPr>
+          <w:ilvl w:val="0"/>
+          <w:numId w:val="1"/>
+        </w:numPr>
         <w:spacing w:after="0" w:line="360" w:lineRule="auto"/>
+        <w:ind w:left="720" w:hanging="360"/>
         <w:jc w:val="both"/>
         <w:rPr>
           <w:b w:val="1"/>
+          <w:u w:val="none"/>
         </w:rPr>
       </w:pPr>
       <w:r>
@@ -143,10 +161,16 @@
     </w:p>
     <w:p>
       <w:pPr>
+        <w:numPr>
+          <w:ilvl w:val="0"/>
+          <w:numId w:val="1"/>
+        </w:numPr>
         <w:spacing w:after="0" w:line="360" w:lineRule="auto"/>
+        <w:ind w:left="720" w:hanging="360"/>
         <w:jc w:val="both"/>
         <w:rPr>
           <w:b w:val="1"/>
+          <w:u w:val="none"/>
         </w:rPr>
       </w:pPr>
       <w:r>
@@ -184,10 +208,16 @@
     </w:p>
     <w:p>
       <w:pPr>
+        <w:numPr>
+          <w:ilvl w:val="0"/>
+          <w:numId w:val="1"/>
+        </w:numPr>
         <w:spacing w:after="0" w:line="360" w:lineRule="auto"/>
+        <w:ind w:left="720" w:hanging="360"/>
         <w:jc w:val="both"/>
         <w:rPr>
           <w:b w:val="1"/>
+          <w:u w:val="none"/>
         </w:rPr>
       </w:pPr>
       <w:r>
@@ -225,10 +255,16 @@
     </w:p>
     <w:p>
       <w:pPr>
+        <w:numPr>
+          <w:ilvl w:val="0"/>
+          <w:numId w:val="1"/>
+        </w:numPr>
         <w:spacing w:after="0" w:line="360" w:lineRule="auto"/>
+        <w:ind w:left="720" w:hanging="360"/>
         <w:jc w:val="both"/>
         <w:rPr>
           <w:b w:val="1"/>
+          <w:u w:val="none"/>
         </w:rPr>
       </w:pPr>
       <w:r>
@@ -302,10 +338,16 @@
     </w:p>
     <w:p>
       <w:pPr>
+        <w:numPr>
+          <w:ilvl w:val="0"/>
+          <w:numId w:val="1"/>
+        </w:numPr>
         <w:spacing w:after="0" w:line="360" w:lineRule="auto"/>
+        <w:ind w:left="720" w:hanging="360"/>
         <w:jc w:val="both"/>
         <w:rPr>
           <w:b w:val="1"/>
+          <w:u w:val="none"/>
         </w:rPr>
       </w:pPr>
       <w:r>
@@ -343,10 +385,16 @@
     </w:p>
     <w:p>
       <w:pPr>
+        <w:numPr>
+          <w:ilvl w:val="0"/>
+          <w:numId w:val="1"/>
+        </w:numPr>
         <w:spacing w:after="0" w:line="360" w:lineRule="auto"/>
+        <w:ind w:left="720" w:hanging="360"/>
         <w:jc w:val="both"/>
         <w:rPr>
           <w:b w:val="1"/>
+          <w:u w:val="none"/>
         </w:rPr>
       </w:pPr>
       <w:r>
@@ -384,10 +432,16 @@
     </w:p>
     <w:p>
       <w:pPr>
+        <w:numPr>
+          <w:ilvl w:val="0"/>
+          <w:numId w:val="1"/>
+        </w:numPr>
         <w:spacing w:after="0" w:line="360" w:lineRule="auto"/>
+        <w:ind w:left="720" w:hanging="360"/>
         <w:jc w:val="both"/>
         <w:rPr>
           <w:b w:val="1"/>
+          <w:u w:val="none"/>
         </w:rPr>
       </w:pPr>
       <w:r>
@@ -485,10 +539,16 @@
     </w:p>
     <w:p>
       <w:pPr>
+        <w:numPr>
+          <w:ilvl w:val="0"/>
+          <w:numId w:val="1"/>
+        </w:numPr>
         <w:spacing w:after="0" w:line="360" w:lineRule="auto"/>
+        <w:ind w:left="720" w:hanging="360"/>
         <w:jc w:val="both"/>
         <w:rPr>
           <w:b w:val="1"/>
+          <w:u w:val="none"/>
         </w:rPr>
       </w:pPr>
       <w:r>
@@ -510,6 +570,18 @@
           <w:rtl w:val="0"/>
         </w:rPr>
         <w:t xml:space="preserve">O trabalho propôs a criação de uma aplicação web para simplificar e acelerar o download de imagens MODIS GeoTIFF. O objetivo era oferecer um método automático e amigável para usuários especificarem parâmetros como tipo de produto, resolução e período, facilitando o acesso aos dados MODIS LAND. A aplicação web foi desenvolvida permitindo que usuários definam facilmente suas necessidades e recebam as imagens em poucos minutos. A ferramenta se mostrou eficiente em otimizar o acesso aos dados, transformando arquivos HDF em GeoTIFF de forma automatizada via interface web.</w:t>
+      </w:r>
+    </w:p>
+    <w:p>
+      <w:pPr>
+        <w:spacing w:after="0" w:line="360" w:lineRule="auto"/>
+        <w:jc w:val="both"/>
+        <w:rPr/>
+      </w:pPr>
+      <w:r>
+        <w:rPr>
+          <w:rtl w:val="0"/>
+        </w:rPr>
       </w:r>
     </w:p>
     <w:p>
@@ -540,7 +612,7 @@
         <w:rPr>
           <w:rtl w:val="0"/>
         </w:rPr>
-        <w:t xml:space="preserve">FREDDO, Ricardo. Classificação de imagens em sensoriamento remoto: desenvolvimento de uma ferramenta para identificação de áreas de incerteza. 2018. 33 p. Trabalho de Conclusão de Curso (Graduação em Engenharia de Agrimensura) – Universidade Federal do Pampa, Bagé, 2018. Orientador: Rogério R. de Vargas. Disponível em: </w:t>
+        <w:t xml:space="preserve">[1] SOUZA, Vanessa Cristina Oliveira de; CÂMARA, Gilberto. Avaliação dos principais catálogos de imagens de sensoriamento remoto. In: SIMPÓSIO BRASILEIRO DE SENSORIAMENTO REMOTO, 14., 2009, Natal. Anais... São José dos Campos: INPE, 2009. p. 4985–4992. Disponível em: </w:t>
       </w:r>
       <w:hyperlink r:id="rId7">
         <w:r>
@@ -549,7 +621,7 @@
             <w:u w:val="single"/>
             <w:rtl w:val="0"/>
           </w:rPr>
-          <w:t xml:space="preserve">https://repositorio.unipampa.edu.br/jspui/bitstream/riu/6836/1/Ricardo%20Freddo%20Neto%20-%202018.pdf</w:t>
+          <w:t xml:space="preserve">http://marte.sid.inpe.br/col/dpi.inpe.br/sbsr@80/2008/11.13.13.26/doc/4985-4992.pdf</w:t>
         </w:r>
       </w:hyperlink>
       <w:r>
@@ -569,7 +641,7 @@
         <w:rPr>
           <w:rtl w:val="0"/>
         </w:rPr>
-        <w:t xml:space="preserve">GONG, Garros; DIMITROV, Stanko; BARTOLACCI, Michael R. Digital strategies in wildfire management: social media analytics and Web 3.0 integration. 2024. Disponível em: </w:t>
+        <w:t xml:space="preserve">[2] GONG, Garros; DIMITROV, Stanko; BARTOLACCI, Michael R. Digital strategies in wildfire management: social media analytics and Web 3.0 integration. 2024. Disponível em: </w:t>
       </w:r>
       <w:hyperlink r:id="rId8">
         <w:r>
@@ -598,9 +670,231 @@
         <w:rPr>
           <w:rtl w:val="0"/>
         </w:rPr>
-        <w:t xml:space="preserve">HOPE, Emily S. et al. Exploring the use of satellite Earth observation active wildland fire hotspot data via open access web platforms. International Journal of Digital Earth, v. 17, n. 1, p. 2420821, 2024. Disponível em: </w:t>
+        <w:t xml:space="preserve">[3] PRATIHAST, Arun Kumar et al. Design and implementation of an interactive web-based near real-time forest monitoring system. Laboratory of Geo-Information Science and Remote Sensing, Wageningen University, Wageningen, The Netherlands, [s.d.]. Disponível em: </w:t>
       </w:r>
       <w:hyperlink r:id="rId9">
+        <w:r>
+          <w:rPr>
+            <w:color w:val="1155cc"/>
+            <w:u w:val="single"/>
+            <w:rtl w:val="0"/>
+          </w:rPr>
+          <w:t xml:space="preserve">https://journals.plos.org/plosone/article/file?id=10.1371/journal.pone.0150935&amp;type=printable</w:t>
+        </w:r>
+      </w:hyperlink>
+      <w:r>
+        <w:rPr>
+          <w:rtl w:val="0"/>
+        </w:rPr>
+        <w:t xml:space="preserve">. Acesso em: 30 maio 2025.</w:t>
+      </w:r>
+    </w:p>
+    <w:p>
+      <w:pPr>
+        <w:spacing w:after="120" w:line="360" w:lineRule="auto"/>
+        <w:jc w:val="both"/>
+        <w:rPr/>
+      </w:pPr>
+      <w:r>
+        <w:rPr>
+          <w:rtl w:val="0"/>
+        </w:rPr>
+      </w:r>
+    </w:p>
+    <w:p>
+      <w:pPr>
+        <w:spacing w:after="120" w:line="360" w:lineRule="auto"/>
+        <w:jc w:val="both"/>
+        <w:rPr/>
+      </w:pPr>
+      <w:r>
+        <w:rPr>
+          <w:rtl w:val="0"/>
+        </w:rPr>
+      </w:r>
+    </w:p>
+    <w:p>
+      <w:pPr>
+        <w:spacing w:after="120" w:line="360" w:lineRule="auto"/>
+        <w:jc w:val="both"/>
+        <w:rPr/>
+      </w:pPr>
+      <w:r>
+        <w:rPr>
+          <w:rtl w:val="0"/>
+        </w:rPr>
+        <w:t xml:space="preserve">[4] FREDDO, Ricardo. Classificação de imagens em sensoriamento remoto: desenvolvimento de uma ferramenta para identificação de áreas de incerteza. 2018. 33 p. Trabalho de Conclusão de Curso (Graduação em Engenharia de Agrimensura) – Universidade Federal do Pampa, Bagé, 2018. Orientador: Rogério R. de Vargas. Disponível em: </w:t>
+      </w:r>
+      <w:hyperlink r:id="rId10">
+        <w:r>
+          <w:rPr>
+            <w:color w:val="1155cc"/>
+            <w:u w:val="single"/>
+            <w:rtl w:val="0"/>
+          </w:rPr>
+          <w:t xml:space="preserve">https://repositorio.unipampa.edu.br/jspui/bitstream/riu/6836/1/Ricardo%20Freddo%20Neto%20-%202018.pdf</w:t>
+        </w:r>
+      </w:hyperlink>
+      <w:r>
+        <w:rPr>
+          <w:rtl w:val="0"/>
+        </w:rPr>
+        <w:t xml:space="preserve">. Acesso em: 30 maio 2025.</w:t>
+      </w:r>
+    </w:p>
+    <w:p>
+      <w:pPr>
+        <w:spacing w:after="120" w:line="360" w:lineRule="auto"/>
+        <w:jc w:val="both"/>
+        <w:rPr/>
+      </w:pPr>
+      <w:r>
+        <w:rPr>
+          <w:rtl w:val="0"/>
+        </w:rPr>
+      </w:r>
+    </w:p>
+    <w:p>
+      <w:pPr>
+        <w:spacing w:after="120" w:line="360" w:lineRule="auto"/>
+        <w:jc w:val="both"/>
+        <w:rPr/>
+      </w:pPr>
+      <w:r>
+        <w:rPr>
+          <w:rtl w:val="0"/>
+        </w:rPr>
+        <w:t xml:space="preserve">[5] JEEFOO, Phaisarn. A WebGIS base information system for monitoring wildfire using Suomi-NPP (VIIRS) satellite in Phare Province, Thailand. Geographic Information Science, School of Information and Communication Technology, University of Phayao, 2019. Disponível em: </w:t>
+      </w:r>
+      <w:hyperlink r:id="rId11">
+        <w:r>
+          <w:rPr>
+            <w:color w:val="1155cc"/>
+            <w:u w:val="single"/>
+            <w:rtl w:val="0"/>
+          </w:rPr>
+          <w:t xml:space="preserve">https://www.thaiscience.info/Journals/Article/NUST/10991330.pdf</w:t>
+        </w:r>
+      </w:hyperlink>
+      <w:r>
+        <w:rPr>
+          <w:rtl w:val="0"/>
+        </w:rPr>
+        <w:t xml:space="preserve">. Acesso em: 30 maio 2025.</w:t>
+      </w:r>
+    </w:p>
+    <w:p>
+      <w:pPr>
+        <w:spacing w:after="120" w:line="360" w:lineRule="auto"/>
+        <w:jc w:val="both"/>
+        <w:rPr/>
+      </w:pPr>
+      <w:r>
+        <w:rPr>
+          <w:rtl w:val="0"/>
+        </w:rPr>
+        <w:t xml:space="preserve">[6] KYZIRAKOS, K. et al. Wildfire monitoring using satellite images, ontologies and linked geospatial data. Naresuan University Journal: Science and Technology, v. 28, n. 2, 2020. Disponível em: </w:t>
+      </w:r>
+      <w:hyperlink r:id="rId12">
+        <w:r>
+          <w:rPr>
+            <w:color w:val="1155cc"/>
+            <w:u w:val="single"/>
+            <w:rtl w:val="0"/>
+          </w:rPr>
+          <w:t xml:space="preserve">https://cgi.di.uoa.gr/~koubarak/publications/JWS2014.pdf</w:t>
+        </w:r>
+      </w:hyperlink>
+      <w:r>
+        <w:rPr>
+          <w:rtl w:val="0"/>
+        </w:rPr>
+        <w:t xml:space="preserve">. Acesso em: 30 maio 2025.</w:t>
+      </w:r>
+    </w:p>
+    <w:p>
+      <w:pPr>
+        <w:spacing w:after="120" w:line="360" w:lineRule="auto"/>
+        <w:jc w:val="both"/>
+        <w:rPr/>
+      </w:pPr>
+      <w:r>
+        <w:rPr>
+          <w:rtl w:val="0"/>
+        </w:rPr>
+        <w:t xml:space="preserve">[7] REIS, João Bosco Coura dos et al. Sistema de alerta de focos de queimadas em propriedades rurais para prevenção de incêndios florestais no município de Rio Branco, Acre. Centro Nacional de Monitoramento de Desastres Naturais (CEMADEN), São José dos Campos, SP, [s.d.]. Disponível em: </w:t>
+      </w:r>
+      <w:hyperlink r:id="rId13">
+        <w:r>
+          <w:rPr>
+            <w:color w:val="1155cc"/>
+            <w:u w:val="single"/>
+            <w:rtl w:val="0"/>
+          </w:rPr>
+          <w:t xml:space="preserve">https://www.google.com/url?sa=t&amp;source=web&amp;rct=j&amp;opi=89978449&amp;url=http://marte2.sid.inpe.br/attachment.cgi/sid.inpe.br/marte2/2019/10.01.16.15/doc/97656.pdf&amp;ved=2ahUKEwj838HY98uNAxXeHrkGHSWmI_gQFnoECAIQAQ&amp;usg=AOvVaw2JBcvWNX8AdQaF0LZ4rm4D</w:t>
+        </w:r>
+      </w:hyperlink>
+      <w:r>
+        <w:rPr>
+          <w:rtl w:val="0"/>
+        </w:rPr>
+        <w:t xml:space="preserve">. Acesso em: 30 maio 2025.</w:t>
+      </w:r>
+    </w:p>
+    <w:p>
+      <w:pPr>
+        <w:spacing w:after="120" w:line="360" w:lineRule="auto"/>
+        <w:jc w:val="both"/>
+        <w:rPr/>
+      </w:pPr>
+      <w:r>
+        <w:rPr>
+          <w:rtl w:val="0"/>
+        </w:rPr>
+        <w:t xml:space="preserve">[8] OLIVEIRA, Ubirajara et al. A near real‑time web‑system for predicting fire spread across the Cerrado biome. Nature Scientific Reports, [S.l.], 2020. Disponível em: </w:t>
+      </w:r>
+      <w:hyperlink r:id="rId14">
+        <w:r>
+          <w:rPr>
+            <w:color w:val="1155cc"/>
+            <w:u w:val="single"/>
+            <w:rtl w:val="0"/>
+          </w:rPr>
+          <w:t xml:space="preserve">https://repositorio.ufmg.br/bitstream/1843/78648/2/A%20near%20real%E2%80%91time%20web%E2%80%91system.pdf</w:t>
+        </w:r>
+      </w:hyperlink>
+      <w:r>
+        <w:rPr>
+          <w:rtl w:val="0"/>
+        </w:rPr>
+        <w:t xml:space="preserve">. Acesso em: 30 maio 2025.</w:t>
+      </w:r>
+    </w:p>
+    <w:p>
+      <w:pPr>
+        <w:spacing w:after="120" w:line="360" w:lineRule="auto"/>
+        <w:jc w:val="both"/>
+        <w:rPr/>
+      </w:pPr>
+      <w:r>
+        <w:rPr>
+          <w:rtl w:val="0"/>
+        </w:rPr>
+      </w:r>
+    </w:p>
+    <w:p>
+      <w:pPr>
+        <w:spacing w:after="120" w:line="360" w:lineRule="auto"/>
+        <w:jc w:val="both"/>
+        <w:rPr/>
+      </w:pPr>
+      <w:r>
+        <w:rPr>
+          <w:rtl w:val="0"/>
+        </w:rPr>
+        <w:t xml:space="preserve">[9] HOPE, Emily S. et al. Exploring the use of satellite Earth observation active wildland fire hotspot data via open access web platforms. International Journal of Digital Earth, v. 17, n. 1, p. 2420821, 2024. Disponível em: </w:t>
+      </w:r>
+      <w:hyperlink r:id="rId15">
         <w:r>
           <w:rPr>
             <w:color w:val="1155cc"/>
@@ -627,154 +921,21 @@
         <w:rPr>
           <w:rtl w:val="0"/>
         </w:rPr>
-        <w:t xml:space="preserve">JEEFOO, Phaisarn. A WebGIS base information system for monitoring wildfire using Suomi-NPP (VIIRS) satellite in Phare Province, Thailand. Geographic Information Science, School of Information and Communication Technology, University of Phayao, 2019. Disponível em: </w:t>
       </w:r>
-      <w:hyperlink r:id="rId10">
-        <w:r>
-          <w:rPr>
-            <w:color w:val="1155cc"/>
-            <w:u w:val="single"/>
-            <w:rtl w:val="0"/>
-          </w:rPr>
-          <w:t xml:space="preserve">https://www.thaiscience.info/Journals/Article/NUST/10991330.pdf</w:t>
-        </w:r>
-      </w:hyperlink>
+    </w:p>
+    <w:p>
+      <w:pPr>
+        <w:spacing w:after="120" w:line="360" w:lineRule="auto"/>
+        <w:jc w:val="both"/>
+        <w:rPr/>
+      </w:pPr>
       <w:r>
         <w:rPr>
           <w:rtl w:val="0"/>
         </w:rPr>
-        <w:t xml:space="preserve">. Acesso em: 30 maio 2025.</w:t>
+        <w:t xml:space="preserve">[10] SATO, Fernando Yuzo et al. Distribuição de produtos MODIS via interface web. In: SIMPÓSIO BRASILEIRO DE SENSORIAMENTO REMOTO, 15., 2011, Curitiba. Anais... São José dos Campos: INPE, 2011. p. 7502. Disponível em: </w:t>
       </w:r>
-    </w:p>
-    <w:p>
-      <w:pPr>
-        <w:spacing w:after="120" w:line="360" w:lineRule="auto"/>
-        <w:jc w:val="both"/>
-        <w:rPr/>
-      </w:pPr>
-      <w:r>
-        <w:rPr>
-          <w:rtl w:val="0"/>
-        </w:rPr>
-        <w:t xml:space="preserve">KYZIRAKOS, K. et al. Wildfire monitoring using satellite images, ontologies and linked geospatial data. Naresuan University Journal: Science and Technology, v. 28, n. 2, 2020. Disponível em: </w:t>
-      </w:r>
-      <w:hyperlink r:id="rId11">
-        <w:r>
-          <w:rPr>
-            <w:color w:val="1155cc"/>
-            <w:u w:val="single"/>
-            <w:rtl w:val="0"/>
-          </w:rPr>
-          <w:t xml:space="preserve">https://cgi.di.uoa.gr/~koubarak/publications/JWS2014.pdf</w:t>
-        </w:r>
-      </w:hyperlink>
-      <w:r>
-        <w:rPr>
-          <w:rtl w:val="0"/>
-        </w:rPr>
-        <w:t xml:space="preserve">. Acesso em: 30 maio 2025.</w:t>
-      </w:r>
-    </w:p>
-    <w:p>
-      <w:pPr>
-        <w:spacing w:after="120" w:line="360" w:lineRule="auto"/>
-        <w:jc w:val="both"/>
-        <w:rPr/>
-      </w:pPr>
-      <w:r>
-        <w:rPr>
-          <w:rtl w:val="0"/>
-        </w:rPr>
-        <w:t xml:space="preserve">OLIVEIRA, Ubirajara et al. A near real‑time web‑system for predicting fire spread across the Cerrado biome. Nature Scientific Reports, [S.l.], 2020. Disponível em: </w:t>
-      </w:r>
-      <w:hyperlink r:id="rId12">
-        <w:r>
-          <w:rPr>
-            <w:color w:val="1155cc"/>
-            <w:u w:val="single"/>
-            <w:rtl w:val="0"/>
-          </w:rPr>
-          <w:t xml:space="preserve">https://repositorio.ufmg.br/bitstream/1843/78648/2/A%20near%20real%E2%80%91time%20web%E2%80%91system.pdf</w:t>
-        </w:r>
-      </w:hyperlink>
-      <w:r>
-        <w:rPr>
-          <w:rtl w:val="0"/>
-        </w:rPr>
-        <w:t xml:space="preserve">. Acesso em: 30 maio 2025.</w:t>
-      </w:r>
-    </w:p>
-    <w:p>
-      <w:pPr>
-        <w:spacing w:after="120" w:line="360" w:lineRule="auto"/>
-        <w:jc w:val="both"/>
-        <w:rPr/>
-      </w:pPr>
-      <w:r>
-        <w:rPr>
-          <w:rtl w:val="0"/>
-        </w:rPr>
-        <w:t xml:space="preserve">PRATIHAST, Arun Kumar et al. Design and implementation of an interactive web-based near real-time forest monitoring system. Laboratory of Geo-Information Science and Remote Sensing, Wageningen University, Wageningen, The Netherlands, [s.d.]. Disponível em: </w:t>
-      </w:r>
-      <w:hyperlink r:id="rId13">
-        <w:r>
-          <w:rPr>
-            <w:color w:val="1155cc"/>
-            <w:u w:val="single"/>
-            <w:rtl w:val="0"/>
-          </w:rPr>
-          <w:t xml:space="preserve">https://journals.plos.org/plosone/article/file?id=10.1371/journal.pone.0150935&amp;type=printable</w:t>
-        </w:r>
-      </w:hyperlink>
-      <w:r>
-        <w:rPr>
-          <w:rtl w:val="0"/>
-        </w:rPr>
-        <w:t xml:space="preserve">. Acesso em: 30 maio 2025.</w:t>
-      </w:r>
-    </w:p>
-    <w:p>
-      <w:pPr>
-        <w:spacing w:after="120" w:line="360" w:lineRule="auto"/>
-        <w:jc w:val="both"/>
-        <w:rPr/>
-      </w:pPr>
-      <w:r>
-        <w:rPr>
-          <w:rtl w:val="0"/>
-        </w:rPr>
-        <w:t xml:space="preserve">REIS, João Bosco Coura dos et al. Sistema de alerta de focos de queimadas em propriedades rurais para prevenção de incêndios florestais no município de Rio Branco, Acre. Centro Nacional de Monitoramento de Desastres Naturais (CEMADEN), São José dos Campos, SP, [s.d.]. Disponível em: </w:t>
-      </w:r>
-      <w:hyperlink r:id="rId14">
-        <w:r>
-          <w:rPr>
-            <w:color w:val="1155cc"/>
-            <w:u w:val="single"/>
-            <w:rtl w:val="0"/>
-          </w:rPr>
-          <w:t xml:space="preserve">https://www.google.com/url?sa=t&amp;source=web&amp;rct=j&amp;opi=89978449&amp;url=http://marte2.sid.inpe.br/attachment.cgi/sid.inpe.br/marte2/2019/10.01.16.15/doc/97656.pdf&amp;ved=2ahUKEwj838HY98uNAxXeHrkGHSWmI_gQFnoECAIQAQ&amp;usg=AOvVaw2JBcvWNX8AdQaF0LZ4rm4D</w:t>
-        </w:r>
-      </w:hyperlink>
-      <w:r>
-        <w:rPr>
-          <w:rtl w:val="0"/>
-        </w:rPr>
-        <w:t xml:space="preserve">. Acesso em: 30 maio 2025.</w:t>
-      </w:r>
-    </w:p>
-    <w:p>
-      <w:pPr>
-        <w:spacing w:after="120" w:line="360" w:lineRule="auto"/>
-        <w:jc w:val="both"/>
-        <w:rPr/>
-      </w:pPr>
-      <w:r>
-        <w:rPr>
-          <w:rtl w:val="0"/>
-        </w:rPr>
-        <w:t xml:space="preserve">SATO, Fernando Yuzo et al. Distribuição de produtos MODIS via interface web. In: SIMPÓSIO BRASILEIRO DE SENSORIAMENTO REMOTO, 15., 2011, Curitiba. Anais... São José dos Campos: INPE, 2011. p. 7502. Disponível em: </w:t>
-      </w:r>
-      <w:hyperlink r:id="rId15">
+      <w:hyperlink r:id="rId16">
         <w:r>
           <w:rPr>
             <w:color w:val="1155cc"/>
@@ -801,35 +962,6 @@
         <w:rPr>
           <w:rtl w:val="0"/>
         </w:rPr>
-        <w:t xml:space="preserve">SOUZA, Vanessa Cristina Oliveira de; CÂMARA, Gilberto. Avaliação dos principais catálogos de imagens de sensoriamento remoto. In: SIMPÓSIO BRASILEIRO DE SENSORIAMENTO REMOTO, 14., 2009, Natal. Anais... São José dos Campos: INPE, 2009. p. 4985–4992. Disponível em: </w:t>
-      </w:r>
-      <w:hyperlink r:id="rId16">
-        <w:r>
-          <w:rPr>
-            <w:color w:val="1155cc"/>
-            <w:u w:val="single"/>
-            <w:rtl w:val="0"/>
-          </w:rPr>
-          <w:t xml:space="preserve">http://marte.sid.inpe.br/col/dpi.inpe.br/sbsr@80/2008/11.13.13.26/doc/4985-4992.pdf</w:t>
-        </w:r>
-      </w:hyperlink>
-      <w:r>
-        <w:rPr>
-          <w:rtl w:val="0"/>
-        </w:rPr>
-        <w:t xml:space="preserve">. Acesso em: 30 maio 2025.</w:t>
-      </w:r>
-    </w:p>
-    <w:p>
-      <w:pPr>
-        <w:spacing w:after="120" w:line="360" w:lineRule="auto"/>
-        <w:jc w:val="both"/>
-        <w:rPr/>
-      </w:pPr>
-      <w:r>
-        <w:rPr>
-          <w:rtl w:val="0"/>
-        </w:rPr>
       </w:r>
     </w:p>
     <w:sectPr>
@@ -842,7 +974,121 @@
 </file>
 
 <file path=word/numbering.xml><?xml version="1.0" encoding="utf-8"?>
-<w:numbering xmlns:mc="http://schemas.openxmlformats.org/markup-compatibility/2006" xmlns:o="urn:schemas-microsoft-com:office:office" xmlns:r="http://schemas.openxmlformats.org/officeDocument/2006/relationships" xmlns:m="http://schemas.openxmlformats.org/officeDocument/2006/math" xmlns:v="urn:schemas-microsoft-com:vml" xmlns:wp="http://schemas.openxmlformats.org/drawingml/2006/wordprocessingDrawing" xmlns:w10="urn:schemas-microsoft-com:office:word" xmlns:w="http://schemas.openxmlformats.org/wordprocessingml/2006/main" xmlns:wne="http://schemas.microsoft.com/office/word/2006/wordml" xmlns:sl="http://schemas.openxmlformats.org/schemaLibrary/2006/main" xmlns:a="http://schemas.openxmlformats.org/drawingml/2006/main" xmlns:pic="http://schemas.openxmlformats.org/drawingml/2006/picture" xmlns:c="http://schemas.openxmlformats.org/drawingml/2006/chart" xmlns:lc="http://schemas.openxmlformats.org/drawingml/2006/lockedCanvas" xmlns:dgm="http://schemas.openxmlformats.org/drawingml/2006/diagram" xmlns:wps="http://schemas.microsoft.com/office/word/2010/wordprocessingShape" xmlns:wpg="http://schemas.microsoft.com/office/word/2010/wordprocessingGroup" xmlns:w14="http://schemas.microsoft.com/office/word/2010/wordml" xmlns:w15="http://schemas.microsoft.com/office/word/2012/wordml" xmlns:w16="http://schemas.microsoft.com/office/word/2018/wordml" xmlns:w16cex="http://schemas.microsoft.com/office/word/2018/wordml/cex" xmlns:w16cid="http://schemas.microsoft.com/office/word/2016/wordml/cid" xmlns="http://schemas.microsoft.com/office/tasks/2019/documenttasks" xmlns:cr="http://schemas.microsoft.com/office/comments/2020/reactions"/>
+<w:numbering xmlns:mc="http://schemas.openxmlformats.org/markup-compatibility/2006" xmlns:o="urn:schemas-microsoft-com:office:office" xmlns:r="http://schemas.openxmlformats.org/officeDocument/2006/relationships" xmlns:m="http://schemas.openxmlformats.org/officeDocument/2006/math" xmlns:v="urn:schemas-microsoft-com:vml" xmlns:wp="http://schemas.openxmlformats.org/drawingml/2006/wordprocessingDrawing" xmlns:w10="urn:schemas-microsoft-com:office:word" xmlns:w="http://schemas.openxmlformats.org/wordprocessingml/2006/main" xmlns:wne="http://schemas.microsoft.com/office/word/2006/wordml" xmlns:sl="http://schemas.openxmlformats.org/schemaLibrary/2006/main" xmlns:a="http://schemas.openxmlformats.org/drawingml/2006/main" xmlns:pic="http://schemas.openxmlformats.org/drawingml/2006/picture" xmlns:c="http://schemas.openxmlformats.org/drawingml/2006/chart" xmlns:lc="http://schemas.openxmlformats.org/drawingml/2006/lockedCanvas" xmlns:dgm="http://schemas.openxmlformats.org/drawingml/2006/diagram" xmlns:wps="http://schemas.microsoft.com/office/word/2010/wordprocessingShape" xmlns:wpg="http://schemas.microsoft.com/office/word/2010/wordprocessingGroup" xmlns:w14="http://schemas.microsoft.com/office/word/2010/wordml" xmlns:w15="http://schemas.microsoft.com/office/word/2012/wordml" xmlns:w16="http://schemas.microsoft.com/office/word/2018/wordml" xmlns:w16cex="http://schemas.microsoft.com/office/word/2018/wordml/cex" xmlns:w16cid="http://schemas.microsoft.com/office/word/2016/wordml/cid" xmlns="http://schemas.microsoft.com/office/tasks/2019/documenttasks" xmlns:cr="http://schemas.microsoft.com/office/comments/2020/reactions">
+  <w:abstractNum w:abstractNumId="1">
+    <w:lvl w:ilvl="0">
+      <w:start w:val="1"/>
+      <w:numFmt w:val="decimal"/>
+      <w:lvlText w:val="%1."/>
+      <w:lvlJc w:val="left"/>
+      <w:pPr>
+        <w:ind w:left="720" w:hanging="360"/>
+      </w:pPr>
+      <w:rPr>
+        <w:u w:val="none"/>
+      </w:rPr>
+    </w:lvl>
+    <w:lvl w:ilvl="1">
+      <w:start w:val="1"/>
+      <w:numFmt w:val="lowerLetter"/>
+      <w:lvlText w:val="%2."/>
+      <w:lvlJc w:val="left"/>
+      <w:pPr>
+        <w:ind w:left="1440" w:hanging="360"/>
+      </w:pPr>
+      <w:rPr>
+        <w:u w:val="none"/>
+      </w:rPr>
+    </w:lvl>
+    <w:lvl w:ilvl="2">
+      <w:start w:val="1"/>
+      <w:numFmt w:val="lowerRoman"/>
+      <w:lvlText w:val="%3."/>
+      <w:lvlJc w:val="right"/>
+      <w:pPr>
+        <w:ind w:left="2160" w:hanging="360"/>
+      </w:pPr>
+      <w:rPr>
+        <w:u w:val="none"/>
+      </w:rPr>
+    </w:lvl>
+    <w:lvl w:ilvl="3">
+      <w:start w:val="1"/>
+      <w:numFmt w:val="decimal"/>
+      <w:lvlText w:val="%4."/>
+      <w:lvlJc w:val="left"/>
+      <w:pPr>
+        <w:ind w:left="2880" w:hanging="360"/>
+      </w:pPr>
+      <w:rPr>
+        <w:u w:val="none"/>
+      </w:rPr>
+    </w:lvl>
+    <w:lvl w:ilvl="4">
+      <w:start w:val="1"/>
+      <w:numFmt w:val="lowerLetter"/>
+      <w:lvlText w:val="%5."/>
+      <w:lvlJc w:val="left"/>
+      <w:pPr>
+        <w:ind w:left="3600" w:hanging="360"/>
+      </w:pPr>
+      <w:rPr>
+        <w:u w:val="none"/>
+      </w:rPr>
+    </w:lvl>
+    <w:lvl w:ilvl="5">
+      <w:start w:val="1"/>
+      <w:numFmt w:val="lowerRoman"/>
+      <w:lvlText w:val="%6."/>
+      <w:lvlJc w:val="right"/>
+      <w:pPr>
+        <w:ind w:left="4320" w:hanging="360"/>
+      </w:pPr>
+      <w:rPr>
+        <w:u w:val="none"/>
+      </w:rPr>
+    </w:lvl>
+    <w:lvl w:ilvl="6">
+      <w:start w:val="1"/>
+      <w:numFmt w:val="decimal"/>
+      <w:lvlText w:val="%7."/>
+      <w:lvlJc w:val="left"/>
+      <w:pPr>
+        <w:ind w:left="5040" w:hanging="360"/>
+      </w:pPr>
+      <w:rPr>
+        <w:u w:val="none"/>
+      </w:rPr>
+    </w:lvl>
+    <w:lvl w:ilvl="7">
+      <w:start w:val="1"/>
+      <w:numFmt w:val="lowerLetter"/>
+      <w:lvlText w:val="%8."/>
+      <w:lvlJc w:val="left"/>
+      <w:pPr>
+        <w:ind w:left="5760" w:hanging="360"/>
+      </w:pPr>
+      <w:rPr>
+        <w:u w:val="none"/>
+      </w:rPr>
+    </w:lvl>
+    <w:lvl w:ilvl="8">
+      <w:start w:val="1"/>
+      <w:numFmt w:val="lowerRoman"/>
+      <w:lvlText w:val="%9."/>
+      <w:lvlJc w:val="right"/>
+      <w:pPr>
+        <w:ind w:left="6480" w:hanging="360"/>
+      </w:pPr>
+      <w:rPr>
+        <w:u w:val="none"/>
+      </w:rPr>
+    </w:lvl>
+  </w:abstractNum>
+  <w:num w:numId="1">
+    <w:abstractNumId w:val="1"/>
+  </w:num>
+</w:numbering>
 </file>
 
 <file path=word/styles.xml><?xml version="1.0" encoding="utf-8"?>

</xml_diff>